<commit_message>
added cover page, fixed formatting in bench
</commit_message>
<xml_diff>
--- a/1-Introduction.docx
+++ b/1-Introduction.docx
@@ -4,41 +4,519 @@
   <w:body>
     <w:p>
       <w:pPr>
-        <w:jc w:val="center"/>
-        <w:rPr>
+        <w:rPr>
+          <w:rFonts w:ascii="Century Gothic" w:eastAsia="Times New Roman" w:hAnsi="Century Gothic" w:cs="Times New Roman"/>
+        </w:rPr>
+      </w:pPr>
+      <w:bookmarkStart w:id="0" w:name="_Hlk40968970"/>
+      <w:r>
+        <w:rPr>
+          <w:rFonts w:ascii="Century Gothic" w:eastAsia="Times New Roman" w:hAnsi="Century Gothic" w:cs="Times New Roman"/>
+          <w:noProof/>
+        </w:rPr>
+        <mc:AlternateContent>
+          <mc:Choice Requires="wpg">
+            <w:drawing>
+              <wp:anchor distT="0" distB="0" distL="114300" distR="114300" simplePos="0" relativeHeight="251659264" behindDoc="1" locked="0" layoutInCell="1" allowOverlap="1" wp14:anchorId="5298A4D5" wp14:editId="44F86DE6">
+                <wp:simplePos x="0" y="0"/>
+                <wp:positionH relativeFrom="page">
+                  <wp:align>center</wp:align>
+                </wp:positionH>
+                <wp:positionV relativeFrom="page">
+                  <wp:align>center</wp:align>
+                </wp:positionV>
+                <wp:extent cx="6852920" cy="9142730"/>
+                <wp:effectExtent l="0" t="0" r="2540" b="133985"/>
+                <wp:wrapNone/>
+                <wp:docPr id="119" name="Group 119"/>
+                <wp:cNvGraphicFramePr/>
+                <a:graphic xmlns:a="http://schemas.openxmlformats.org/drawingml/2006/main">
+                  <a:graphicData uri="http://schemas.microsoft.com/office/word/2010/wordprocessingGroup">
+                    <wpg:wgp>
+                      <wpg:cNvGrpSpPr/>
+                      <wpg:grpSpPr>
+                        <a:xfrm>
+                          <a:off x="0" y="0"/>
+                          <a:ext cx="6858000" cy="9271750"/>
+                          <a:chOff x="0" y="0"/>
+                          <a:chExt cx="6858000" cy="9271750"/>
+                        </a:xfrm>
+                      </wpg:grpSpPr>
+                      <wps:wsp>
+                        <wps:cNvPr id="120" name="Rectangle 120"/>
+                        <wps:cNvSpPr/>
+                        <wps:spPr>
+                          <a:xfrm>
+                            <a:off x="0" y="7315200"/>
+                            <a:ext cx="6858000" cy="143182"/>
+                          </a:xfrm>
+                          <a:prstGeom prst="rect">
+                            <a:avLst/>
+                          </a:prstGeom>
+                          <a:solidFill>
+                            <a:srgbClr val="A53010"/>
+                          </a:solidFill>
+                          <a:ln w="15875" cap="rnd" cmpd="sng" algn="ctr">
+                            <a:noFill/>
+                            <a:prstDash val="solid"/>
+                          </a:ln>
+                          <a:effectLst/>
+                        </wps:spPr>
+                        <wps:bodyPr rot="0" spcFirstLastPara="0" vertOverflow="overflow" horzOverflow="overflow" vert="horz" wrap="square" lIns="91440" tIns="45720" rIns="91440" bIns="45720" numCol="1" spcCol="0" rtlCol="0" fromWordArt="0" anchor="ctr" anchorCtr="0" forceAA="0" compatLnSpc="1">
+                          <a:prstTxWarp prst="textNoShape">
+                            <a:avLst/>
+                          </a:prstTxWarp>
+                          <a:noAutofit/>
+                        </wps:bodyPr>
+                      </wps:wsp>
+                      <wps:wsp>
+                        <wps:cNvPr id="121" name="Rectangle 121"/>
+                        <wps:cNvSpPr/>
+                        <wps:spPr>
+                          <a:xfrm>
+                            <a:off x="0" y="7439025"/>
+                            <a:ext cx="6858000" cy="1832725"/>
+                          </a:xfrm>
+                          <a:prstGeom prst="rect">
+                            <a:avLst/>
+                          </a:prstGeom>
+                          <a:solidFill>
+                            <a:srgbClr val="DE7E18"/>
+                          </a:solidFill>
+                          <a:ln w="15875" cap="rnd" cmpd="sng" algn="ctr">
+                            <a:noFill/>
+                            <a:prstDash val="solid"/>
+                          </a:ln>
+                          <a:effectLst/>
+                        </wps:spPr>
+                        <wps:txbx>
+                          <w:txbxContent>
+                            <w:p>
+                              <w:pPr>
+                                <w:pStyle w:val="NoSpacing"/>
+                                <w:rPr>
+                                  <w:color w:val="FFFFFF"/>
+                                  <w:sz w:val="32"/>
+                                  <w:szCs w:val="32"/>
+                                </w:rPr>
+                              </w:pPr>
+                              <w:r>
+                                <w:rPr>
+                                  <w:color w:val="FFFFFF"/>
+                                  <w:sz w:val="32"/>
+                                  <w:szCs w:val="32"/>
+                                </w:rPr>
+                                <w:t>Rahim Muhammad Syed</w:t>
+                              </w:r>
+                              <w:r>
+                                <w:rPr>
+                                  <w:color w:val="FFFFFF"/>
+                                  <w:sz w:val="32"/>
+                                  <w:szCs w:val="32"/>
+                                </w:rPr>
+                                <w:tab/>
+                                <w:t>18k-0122</w:t>
+                              </w:r>
+                              <w:r>
+                                <w:rPr>
+                                  <w:color w:val="FFFFFF"/>
+                                  <w:sz w:val="32"/>
+                                  <w:szCs w:val="32"/>
+                                </w:rPr>
+                                <w:br/>
+                                <w:t>Syed Abdullah Muzaffar</w:t>
+                              </w:r>
+                              <w:r>
+                                <w:rPr>
+                                  <w:color w:val="FFFFFF"/>
+                                  <w:sz w:val="32"/>
+                                  <w:szCs w:val="32"/>
+                                </w:rPr>
+                                <w:tab/>
+                                <w:t>18k-0169</w:t>
+                              </w:r>
+                              <w:r>
+                                <w:rPr>
+                                  <w:color w:val="FFFFFF"/>
+                                  <w:sz w:val="32"/>
+                                  <w:szCs w:val="32"/>
+                                </w:rPr>
+                                <w:br/>
+                                <w:t>Muhammad Ahmed Khan</w:t>
+                              </w:r>
+                              <w:r>
+                                <w:rPr>
+                                  <w:color w:val="FFFFFF"/>
+                                  <w:sz w:val="32"/>
+                                  <w:szCs w:val="32"/>
+                                </w:rPr>
+                                <w:tab/>
+                                <w:t>18k-1103</w:t>
+                              </w:r>
+                              <w:r>
+                                <w:rPr>
+                                  <w:color w:val="FFFFFF"/>
+                                  <w:sz w:val="32"/>
+                                  <w:szCs w:val="32"/>
+                                </w:rPr>
+                                <w:br/>
+                              </w:r>
+                            </w:p>
+                          </w:txbxContent>
+                        </wps:txbx>
+                        <wps:bodyPr rot="0" spcFirstLastPara="0" vertOverflow="overflow" horzOverflow="overflow" vert="horz" wrap="square" lIns="457200" tIns="182880" rIns="457200" bIns="457200" numCol="1" spcCol="0" rtlCol="0" fromWordArt="0" anchor="b" anchorCtr="0" forceAA="0" compatLnSpc="1">
+                          <a:prstTxWarp prst="textNoShape">
+                            <a:avLst/>
+                          </a:prstTxWarp>
+                          <a:noAutofit/>
+                        </wps:bodyPr>
+                      </wps:wsp>
+                      <wps:wsp>
+                        <wps:cNvPr id="122" name="Text Box 122"/>
+                        <wps:cNvSpPr txBox="1"/>
+                        <wps:spPr>
+                          <a:xfrm>
+                            <a:off x="0" y="0"/>
+                            <a:ext cx="6858000" cy="7315200"/>
+                          </a:xfrm>
+                          <a:prstGeom prst="rect">
+                            <a:avLst/>
+                          </a:prstGeom>
+                          <a:noFill/>
+                          <a:ln w="6350">
+                            <a:noFill/>
+                          </a:ln>
+                          <a:effectLst/>
+                        </wps:spPr>
+                        <wps:txbx>
+                          <w:txbxContent>
+                            <w:p>
+                              <w:pPr>
+                                <w:pStyle w:val="NoSpacing"/>
+                                <w:pBdr>
+                                  <w:bottom w:val="single" w:sz="6" w:space="4" w:color="7F7F7F"/>
+                                </w:pBdr>
+                                <w:jc w:val="center"/>
+                                <w:rPr>
+                                  <w:rFonts w:ascii="Century Gothic" w:hAnsi="Century Gothic" w:cs="Times New Roman"/>
+                                  <w:color w:val="595959"/>
+                                  <w:sz w:val="108"/>
+                                  <w:szCs w:val="108"/>
+                                </w:rPr>
+                              </w:pPr>
+                              <w:r>
+                                <w:rPr>
+                                  <w:rFonts w:ascii="Century Gothic" w:hAnsi="Century Gothic" w:cs="Times New Roman"/>
+                                  <w:color w:val="595959"/>
+                                  <w:sz w:val="108"/>
+                                  <w:szCs w:val="108"/>
+                                </w:rPr>
+                                <w:t xml:space="preserve">OS PROJECT                </w:t>
+                              </w:r>
+                              <w:r>
+                                <w:rPr>
+                                  <w:rFonts w:ascii="Century Gothic" w:hAnsi="Century Gothic" w:cs="Times New Roman"/>
+                                  <w:b/>
+                                  <w:bCs/>
+                                  <w:color w:val="595959"/>
+                                  <w:sz w:val="108"/>
+                                  <w:szCs w:val="108"/>
+                                </w:rPr>
+                                <w:t>HYPERVISORS</w:t>
+                              </w:r>
+                            </w:p>
+                            <w:p>
+                              <w:pPr>
+                                <w:pStyle w:val="NoSpacing"/>
+                                <w:spacing w:before="240"/>
+                                <w:jc w:val="center"/>
+                                <w:rPr>
+                                  <w:b/>
+                                  <w:bCs/>
+                                  <w:caps/>
+                                  <w:color w:val="766F54"/>
+                                  <w:sz w:val="36"/>
+                                  <w:szCs w:val="36"/>
+                                </w:rPr>
+                              </w:pPr>
+                              <w:sdt>
+                                <w:sdtPr>
+                                  <w:rPr>
+                                    <w:b/>
+                                    <w:bCs/>
+                                    <w:caps/>
+                                    <w:color w:val="766F54"/>
+                                    <w:sz w:val="36"/>
+                                    <w:szCs w:val="36"/>
+                                  </w:rPr>
+                                  <w:alias w:val="Subtitle"/>
+                                  <w:tag w:val=""/>
+                                  <w:id w:val="157346227"/>
+                                  <w:showingPlcHdr/>
+                                  <w:dataBinding w:prefixMappings="xmlns:ns0='http://purl.org/dc/elements/1.1/' xmlns:ns1='http://schemas.openxmlformats.org/package/2006/metadata/core-properties' " w:xpath="/ns1:coreProperties[1]/ns0:subject[1]" w:storeItemID="{6C3C8BC8-F283-45AE-878A-BAB7291924A1}"/>
+                                  <w:text/>
+                                </w:sdtPr>
+                                <w:sdtContent>
+                                  <w:r>
+                                    <w:rPr>
+                                      <w:b/>
+                                      <w:bCs/>
+                                      <w:caps/>
+                                      <w:color w:val="766F54"/>
+                                      <w:sz w:val="36"/>
+                                      <w:szCs w:val="36"/>
+                                    </w:rPr>
+                                    <w:t xml:space="preserve">     </w:t>
+                                  </w:r>
+                                </w:sdtContent>
+                              </w:sdt>
+                              <w:r>
+                                <w:rPr>
+                                  <w:b/>
+                                  <w:bCs/>
+                                  <w:caps/>
+                                  <w:color w:val="766F54"/>
+                                  <w:sz w:val="36"/>
+                                  <w:szCs w:val="36"/>
+                                </w:rPr>
+                                <w:t>Introduction</w:t>
+                              </w:r>
+                            </w:p>
+                          </w:txbxContent>
+                        </wps:txbx>
+                        <wps:bodyPr rot="0" spcFirstLastPara="0" vertOverflow="overflow" horzOverflow="overflow" vert="horz" wrap="square" lIns="457200" tIns="457200" rIns="457200" bIns="457200" numCol="1" spcCol="0" rtlCol="0" fromWordArt="0" anchor="ctr" anchorCtr="0" forceAA="0" compatLnSpc="1">
+                          <a:prstTxWarp prst="textNoShape">
+                            <a:avLst/>
+                          </a:prstTxWarp>
+                          <a:noAutofit/>
+                        </wps:bodyPr>
+                      </wps:wsp>
+                    </wpg:wgp>
+                  </a:graphicData>
+                </a:graphic>
+                <wp14:sizeRelH relativeFrom="page">
+                  <wp14:pctWidth>88200</wp14:pctWidth>
+                </wp14:sizeRelH>
+                <wp14:sizeRelV relativeFrom="page">
+                  <wp14:pctHeight>90900</wp14:pctHeight>
+                </wp14:sizeRelV>
+              </wp:anchor>
+            </w:drawing>
+          </mc:Choice>
+          <mc:Fallback>
+            <w:pict>
+              <v:group w14:anchorId="5298A4D5" id="Group 119" o:spid="_x0000_s1026" style="position:absolute;margin-left:0;margin-top:0;width:539.6pt;height:719.9pt;z-index:-251657216;mso-width-percent:882;mso-height-percent:909;mso-position-horizontal:center;mso-position-horizontal-relative:page;mso-position-vertical:center;mso-position-vertical-relative:page;mso-width-percent:882;mso-height-percent:909" coordsize="68580,92717" o:gfxdata="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">
+                <v:rect id="Rectangle 120" o:spid="_x0000_s1027" style="position:absolute;top:73152;width:68580;height:1431;visibility:visible;mso-wrap-style:square;v-text-anchor:middle" o:gfxdata="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" fillcolor="#a53010" stroked="f" strokeweight="1.25pt">
+                  <v:stroke endcap="round"/>
+                </v:rect>
+                <v:rect id="Rectangle 121" o:spid="_x0000_s1028" style="position:absolute;top:74390;width:68580;height:18327;visibility:visible;mso-wrap-style:square;v-text-anchor:bottom" o:gfxdata="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" fillcolor="#de7e18" stroked="f" strokeweight="1.25pt">
+                  <v:stroke endcap="round"/>
+                  <v:textbox inset="36pt,14.4pt,36pt,36pt">
+                    <w:txbxContent>
+                      <w:p>
+                        <w:pPr>
+                          <w:pStyle w:val="NoSpacing"/>
+                          <w:rPr>
+                            <w:color w:val="FFFFFF"/>
+                            <w:sz w:val="32"/>
+                            <w:szCs w:val="32"/>
+                          </w:rPr>
+                        </w:pPr>
+                        <w:r>
+                          <w:rPr>
+                            <w:color w:val="FFFFFF"/>
+                            <w:sz w:val="32"/>
+                            <w:szCs w:val="32"/>
+                          </w:rPr>
+                          <w:t>Rahim Muhammad Syed</w:t>
+                        </w:r>
+                        <w:r>
+                          <w:rPr>
+                            <w:color w:val="FFFFFF"/>
+                            <w:sz w:val="32"/>
+                            <w:szCs w:val="32"/>
+                          </w:rPr>
+                          <w:tab/>
+                          <w:t>18k-0122</w:t>
+                        </w:r>
+                        <w:r>
+                          <w:rPr>
+                            <w:color w:val="FFFFFF"/>
+                            <w:sz w:val="32"/>
+                            <w:szCs w:val="32"/>
+                          </w:rPr>
+                          <w:br/>
+                          <w:t>Syed Abdullah Muzaffar</w:t>
+                        </w:r>
+                        <w:r>
+                          <w:rPr>
+                            <w:color w:val="FFFFFF"/>
+                            <w:sz w:val="32"/>
+                            <w:szCs w:val="32"/>
+                          </w:rPr>
+                          <w:tab/>
+                          <w:t>18k-0169</w:t>
+                        </w:r>
+                        <w:r>
+                          <w:rPr>
+                            <w:color w:val="FFFFFF"/>
+                            <w:sz w:val="32"/>
+                            <w:szCs w:val="32"/>
+                          </w:rPr>
+                          <w:br/>
+                          <w:t>Muhammad Ahmed Khan</w:t>
+                        </w:r>
+                        <w:r>
+                          <w:rPr>
+                            <w:color w:val="FFFFFF"/>
+                            <w:sz w:val="32"/>
+                            <w:szCs w:val="32"/>
+                          </w:rPr>
+                          <w:tab/>
+                          <w:t>18k-1103</w:t>
+                        </w:r>
+                        <w:r>
+                          <w:rPr>
+                            <w:color w:val="FFFFFF"/>
+                            <w:sz w:val="32"/>
+                            <w:szCs w:val="32"/>
+                          </w:rPr>
+                          <w:br/>
+                        </w:r>
+                      </w:p>
+                    </w:txbxContent>
+                  </v:textbox>
+                </v:rect>
+                <v:shapetype id="_x0000_t202" coordsize="21600,21600" o:spt="202" path="m,l,21600r21600,l21600,xe">
+                  <v:stroke joinstyle="miter"/>
+                  <v:path gradientshapeok="t" o:connecttype="rect"/>
+                </v:shapetype>
+                <v:shape id="Text Box 122" o:spid="_x0000_s1029" type="#_x0000_t202" style="position:absolute;width:68580;height:73152;visibility:visible;mso-wrap-style:square;v-text-anchor:middle" o:gfxdata="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" filled="f" stroked="f" strokeweight=".5pt">
+                  <v:textbox inset="36pt,36pt,36pt,36pt">
+                    <w:txbxContent>
+                      <w:p>
+                        <w:pPr>
+                          <w:pStyle w:val="NoSpacing"/>
+                          <w:pBdr>
+                            <w:bottom w:val="single" w:sz="6" w:space="4" w:color="7F7F7F"/>
+                          </w:pBdr>
+                          <w:jc w:val="center"/>
+                          <w:rPr>
+                            <w:rFonts w:ascii="Century Gothic" w:hAnsi="Century Gothic" w:cs="Times New Roman"/>
+                            <w:color w:val="595959"/>
+                            <w:sz w:val="108"/>
+                            <w:szCs w:val="108"/>
+                          </w:rPr>
+                        </w:pPr>
+                        <w:r>
+                          <w:rPr>
+                            <w:rFonts w:ascii="Century Gothic" w:hAnsi="Century Gothic" w:cs="Times New Roman"/>
+                            <w:color w:val="595959"/>
+                            <w:sz w:val="108"/>
+                            <w:szCs w:val="108"/>
+                          </w:rPr>
+                          <w:t xml:space="preserve">OS PROJECT                </w:t>
+                        </w:r>
+                        <w:r>
+                          <w:rPr>
+                            <w:rFonts w:ascii="Century Gothic" w:hAnsi="Century Gothic" w:cs="Times New Roman"/>
+                            <w:b/>
+                            <w:bCs/>
+                            <w:color w:val="595959"/>
+                            <w:sz w:val="108"/>
+                            <w:szCs w:val="108"/>
+                          </w:rPr>
+                          <w:t>HYPERVISORS</w:t>
+                        </w:r>
+                      </w:p>
+                      <w:p>
+                        <w:pPr>
+                          <w:pStyle w:val="NoSpacing"/>
+                          <w:spacing w:before="240"/>
+                          <w:jc w:val="center"/>
+                          <w:rPr>
+                            <w:b/>
+                            <w:bCs/>
+                            <w:caps/>
+                            <w:color w:val="766F54"/>
+                            <w:sz w:val="36"/>
+                            <w:szCs w:val="36"/>
+                          </w:rPr>
+                        </w:pPr>
+                        <w:sdt>
+                          <w:sdtPr>
+                            <w:rPr>
+                              <w:b/>
+                              <w:bCs/>
+                              <w:caps/>
+                              <w:color w:val="766F54"/>
+                              <w:sz w:val="36"/>
+                              <w:szCs w:val="36"/>
+                            </w:rPr>
+                            <w:alias w:val="Subtitle"/>
+                            <w:tag w:val=""/>
+                            <w:id w:val="157346227"/>
+                            <w:showingPlcHdr/>
+                            <w:dataBinding w:prefixMappings="xmlns:ns0='http://purl.org/dc/elements/1.1/' xmlns:ns1='http://schemas.openxmlformats.org/package/2006/metadata/core-properties' " w:xpath="/ns1:coreProperties[1]/ns0:subject[1]" w:storeItemID="{6C3C8BC8-F283-45AE-878A-BAB7291924A1}"/>
+                            <w:text/>
+                          </w:sdtPr>
+                          <w:sdtContent>
+                            <w:r>
+                              <w:rPr>
+                                <w:b/>
+                                <w:bCs/>
+                                <w:caps/>
+                                <w:color w:val="766F54"/>
+                                <w:sz w:val="36"/>
+                                <w:szCs w:val="36"/>
+                              </w:rPr>
+                              <w:t xml:space="preserve">     </w:t>
+                            </w:r>
+                          </w:sdtContent>
+                        </w:sdt>
+                        <w:r>
+                          <w:rPr>
+                            <w:b/>
+                            <w:bCs/>
+                            <w:caps/>
+                            <w:color w:val="766F54"/>
+                            <w:sz w:val="36"/>
+                            <w:szCs w:val="36"/>
+                          </w:rPr>
+                          <w:t>Introduction</w:t>
+                        </w:r>
+                      </w:p>
+                    </w:txbxContent>
+                  </v:textbox>
+                </v:shape>
+                <w10:wrap anchorx="page" anchory="page"/>
+              </v:group>
+            </w:pict>
+          </mc:Fallback>
+        </mc:AlternateContent>
+      </w:r>
+    </w:p>
+    <w:p>
+      <w:pPr>
+        <w:rPr>
+          <w:rFonts w:ascii="Century Gothic" w:eastAsia="Times New Roman" w:hAnsi="Century Gothic" w:cs="Times New Roman"/>
           <w:b/>
           <w:bCs/>
+          <w:color w:val="922C94"/>
           <w:sz w:val="36"/>
           <w:szCs w:val="36"/>
         </w:rPr>
       </w:pPr>
       <w:r>
         <w:rPr>
-          <w:rFonts w:asciiTheme="majorHAnsi" w:hAnsiTheme="majorHAnsi" w:cstheme="majorHAnsi"/>
+          <w:rFonts w:ascii="Century Gothic" w:eastAsia="Times New Roman" w:hAnsi="Century Gothic" w:cs="Times New Roman"/>
           <w:b/>
           <w:bCs/>
-          <w:sz w:val="40"/>
-          <w:szCs w:val="40"/>
-        </w:rPr>
-        <w:t>OS PROJECT-HYPERVISORS</w:t>
-      </w:r>
-      <w:r>
-        <w:rPr>
-          <w:b/>
-          <w:bCs/>
-          <w:sz w:val="44"/>
-          <w:szCs w:val="44"/>
-        </w:rPr>
-        <w:br/>
-      </w:r>
-      <w:r>
-        <w:rPr>
-          <w:b/>
-          <w:bCs/>
+          <w:color w:val="922C94"/>
           <w:sz w:val="36"/>
           <w:szCs w:val="36"/>
         </w:rPr>
-        <w:t>INTRODUCTION</w:t>
+        <w:br w:type="page"/>
       </w:r>
     </w:p>
     <w:p>
@@ -49,6 +527,7 @@
         </w:rPr>
       </w:pPr>
     </w:p>
+    <w:bookmarkEnd w:id="0"/>
     <w:p>
       <w:pPr>
         <w:rPr>
@@ -708,8 +1187,8 @@
         </w:rPr>
         <w:t>-Benchmarking software</w:t>
       </w:r>
-      <w:bookmarkStart w:id="0" w:name="_GoBack"/>
-      <w:bookmarkEnd w:id="0"/>
+      <w:bookmarkStart w:id="1" w:name="_GoBack"/>
+      <w:bookmarkEnd w:id="1"/>
     </w:p>
     <w:sectPr>
       <w:pgSz w:w="12240" w:h="15840"/>
@@ -1472,6 +1951,29 @@
       </w:rPr>
     </w:tblStylePr>
   </w:style>
+  <w:style w:type="paragraph" w:styleId="NoSpacing">
+    <w:name w:val="No Spacing"/>
+    <w:link w:val="NoSpacingChar"/>
+    <w:uiPriority w:val="1"/>
+    <w:qFormat/>
+    <w:rsid w:val="006A246B"/>
+    <w:pPr>
+      <w:spacing w:after="0" w:line="240" w:lineRule="auto"/>
+    </w:pPr>
+    <w:rPr>
+      <w:rFonts w:eastAsia="Times New Roman"/>
+    </w:rPr>
+  </w:style>
+  <w:style w:type="character" w:customStyle="1" w:styleId="NoSpacingChar">
+    <w:name w:val="No Spacing Char"/>
+    <w:basedOn w:val="DefaultParagraphFont"/>
+    <w:link w:val="NoSpacing"/>
+    <w:uiPriority w:val="1"/>
+    <w:rsid w:val="006A246B"/>
+    <w:rPr>
+      <w:rFonts w:eastAsia="Times New Roman"/>
+    </w:rPr>
+  </w:style>
 </w:styles>
 </file>
 

</xml_diff>